<commit_message>
Moved program logic away from event handlers
</commit_message>
<xml_diff>
--- a/Doc/Bachelor Thesis/items/collections_legend.docx
+++ b/Doc/Bachelor Thesis/items/collections_legend.docx
@@ -294,8 +294,6 @@
             </w:r>
           </w:p>
         </w:tc>
-        <w:bookmarkStart w:id="0" w:name="_GoBack"/>
-        <w:bookmarkEnd w:id="0"/>
       </w:tr>
       <w:tr>
         <w:tc>
@@ -380,8 +378,10 @@
           </w:tcPr>
           <w:p>
             <w:r>
-              <w:t>Part-of-speech značka</w:t>
-            </w:r>
+              <w:t>Značka slovného druhu</w:t>
+            </w:r>
+            <w:bookmarkStart w:id="0" w:name="_GoBack"/>
+            <w:bookmarkEnd w:id="0"/>
           </w:p>
         </w:tc>
       </w:tr>

</xml_diff>

<commit_message>
DOC - Major Updates
</commit_message>
<xml_diff>
--- a/Doc/Bachelor Thesis/items/collections_legend.docx
+++ b/Doc/Bachelor Thesis/items/collections_legend.docx
@@ -65,101 +65,12 @@
           </w:tcPr>
           <w:p>
             <w:r>
-              <w:t>text</w:t>
-            </w:r>
-          </w:p>
-        </w:tc>
-        <w:tc>
-          <w:tcPr>
-            <w:tcW w:w="6237" w:type="dxa"/>
-          </w:tcPr>
-          <w:p>
-            <w:r>
-              <w:t>Spracovaný text alebo článok.</w:t>
-            </w:r>
-          </w:p>
-        </w:tc>
-      </w:tr>
-      <w:tr>
-        <w:tc>
-          <w:tcPr>
-            <w:tcW w:w="2235" w:type="dxa"/>
-          </w:tcPr>
-          <w:p>
-            <w:r>
-              <w:t>texts</w:t>
-            </w:r>
-          </w:p>
-        </w:tc>
-        <w:tc>
-          <w:tcPr>
-            <w:tcW w:w="6237" w:type="dxa"/>
-          </w:tcPr>
-          <w:p>
-            <w:r>
-              <w:t xml:space="preserve">Odkazy do kolekcie </w:t>
-            </w:r>
-            <w:r>
-              <w:rPr>
-                <w:i/>
-              </w:rPr>
-              <w:t>texts.</w:t>
-            </w:r>
-          </w:p>
-        </w:tc>
-      </w:tr>
-      <w:tr>
-        <w:tc>
-          <w:tcPr>
-            <w:tcW w:w="2235" w:type="dxa"/>
-          </w:tcPr>
-          <w:p>
-            <w:r>
-              <w:t>originalSentence</w:t>
-            </w:r>
-          </w:p>
-        </w:tc>
-        <w:tc>
-          <w:tcPr>
-            <w:tcW w:w="6237" w:type="dxa"/>
-          </w:tcPr>
-          <w:p>
-            <w:r>
-              <w:t>Znenie pôvodnej vety pred spracovaním.</w:t>
-            </w:r>
-          </w:p>
-        </w:tc>
-      </w:tr>
-      <w:tr>
-        <w:tc>
-          <w:tcPr>
-            <w:tcW w:w="2235" w:type="dxa"/>
-          </w:tcPr>
-          <w:p>
-            <w:r>
-              <w:t>note</w:t>
-            </w:r>
-          </w:p>
-        </w:tc>
-        <w:tc>
-          <w:tcPr>
-            <w:tcW w:w="6237" w:type="dxa"/>
-          </w:tcPr>
-          <w:p>
-            <w:r>
-              <w:t>Znenie novej vety po spracovaní. Zjednodušená veta – poznámka.</w:t>
-            </w:r>
-          </w:p>
-        </w:tc>
-      </w:tr>
-      <w:tr>
-        <w:tc>
-          <w:tcPr>
-            <w:tcW w:w="2235" w:type="dxa"/>
-          </w:tcPr>
-          <w:p>
-            <w:r>
-              <w:t>sentences</w:t>
+              <w:t>r</w:t>
+            </w:r>
+            <w:bookmarkStart w:id="0" w:name="_GoBack"/>
+            <w:bookmarkEnd w:id="0"/>
+            <w:r>
+              <w:t>ule_ref_id</w:t>
             </w:r>
           </w:p>
         </w:tc>
@@ -174,101 +85,241 @@
               </w:rPr>
             </w:pPr>
             <w:r>
-              <w:t xml:space="preserve">Odkazy do kolekcie </w:t>
+              <w:t xml:space="preserve">Odkaz do kolekcie </w:t>
             </w:r>
             <w:r>
               <w:rPr>
                 <w:i/>
               </w:rPr>
-              <w:t>sentences.</w:t>
-            </w:r>
-          </w:p>
-        </w:tc>
-      </w:tr>
-      <w:tr>
-        <w:tc>
-          <w:tcPr>
-            <w:tcW w:w="2235" w:type="dxa"/>
-          </w:tcPr>
-          <w:p>
-            <w:r>
-              <w:t>sentenceEnds</w:t>
-            </w:r>
-          </w:p>
-        </w:tc>
-        <w:tc>
-          <w:tcPr>
-            <w:tcW w:w="6237" w:type="dxa"/>
-          </w:tcPr>
-          <w:p>
-            <w:r>
-              <w:t>Pozície koncov viet v spracovávanej vete alebo súvetí.</w:t>
-            </w:r>
-          </w:p>
-        </w:tc>
-      </w:tr>
-      <w:tr>
-        <w:tc>
-          <w:tcPr>
-            <w:tcW w:w="2235" w:type="dxa"/>
-          </w:tcPr>
-          <w:p>
-            <w:r>
-              <w:t>originalDependencies</w:t>
-            </w:r>
-          </w:p>
-        </w:tc>
-        <w:tc>
-          <w:tcPr>
-            <w:tcW w:w="6237" w:type="dxa"/>
-          </w:tcPr>
-          <w:p>
-            <w:r>
-              <w:t>Štruktúra závislosti pôvodnej vety.</w:t>
-            </w:r>
-          </w:p>
-        </w:tc>
-      </w:tr>
-      <w:tr>
-        <w:tc>
-          <w:tcPr>
-            <w:tcW w:w="2235" w:type="dxa"/>
-          </w:tcPr>
-          <w:p>
-            <w:r>
-              <w:t>noteDependencies</w:t>
-            </w:r>
-          </w:p>
-        </w:tc>
-        <w:tc>
-          <w:tcPr>
-            <w:tcW w:w="6237" w:type="dxa"/>
-          </w:tcPr>
-          <w:p>
-            <w:r>
-              <w:t>Štruktúra závislosti zjednodušenej vety – poznámky.</w:t>
-            </w:r>
-          </w:p>
-        </w:tc>
-      </w:tr>
-      <w:tr>
-        <w:tc>
-          <w:tcPr>
-            <w:tcW w:w="2235" w:type="dxa"/>
-          </w:tcPr>
-          <w:p>
-            <w:r>
-              <w:t>dependencyName</w:t>
-            </w:r>
-          </w:p>
-        </w:tc>
-        <w:tc>
-          <w:tcPr>
-            <w:tcW w:w="6237" w:type="dxa"/>
-          </w:tcPr>
-          <w:p>
-            <w:r>
-              <w:t>Názov závislosti.</w:t>
+              <w:t>Rules</w:t>
+            </w:r>
+            <w:r>
+              <w:rPr>
+                <w:i/>
+              </w:rPr>
+              <w:t>.</w:t>
+            </w:r>
+          </w:p>
+        </w:tc>
+      </w:tr>
+      <w:tr>
+        <w:tc>
+          <w:tcPr>
+            <w:tcW w:w="2235" w:type="dxa"/>
+          </w:tcPr>
+          <w:p>
+            <w:r>
+              <w:t>a</w:t>
+            </w:r>
+            <w:r>
+              <w:t>nd_rule_ref_id</w:t>
+            </w:r>
+          </w:p>
+        </w:tc>
+        <w:tc>
+          <w:tcPr>
+            <w:tcW w:w="6237" w:type="dxa"/>
+          </w:tcPr>
+          <w:p>
+            <w:r>
+              <w:t xml:space="preserve">Odkaz do kolekcie </w:t>
+            </w:r>
+            <w:r>
+              <w:rPr>
+                <w:i/>
+              </w:rPr>
+              <w:t>And Rules</w:t>
+            </w:r>
+            <w:r>
+              <w:rPr>
+                <w:i/>
+              </w:rPr>
+              <w:t>.</w:t>
+            </w:r>
+          </w:p>
+        </w:tc>
+      </w:tr>
+      <w:tr>
+        <w:tc>
+          <w:tcPr>
+            <w:tcW w:w="2235" w:type="dxa"/>
+          </w:tcPr>
+          <w:p>
+            <w:r>
+              <w:t>a</w:t>
+            </w:r>
+            <w:r>
+              <w:t>rticle_ref_id</w:t>
+            </w:r>
+          </w:p>
+        </w:tc>
+        <w:tc>
+          <w:tcPr>
+            <w:tcW w:w="6237" w:type="dxa"/>
+          </w:tcPr>
+          <w:p>
+            <w:pPr>
+              <w:rPr>
+                <w:i/>
+              </w:rPr>
+            </w:pPr>
+            <w:r>
+              <w:t xml:space="preserve">Odkaz do kolekcie </w:t>
+            </w:r>
+            <w:r>
+              <w:rPr>
+                <w:i/>
+              </w:rPr>
+              <w:t>Articles</w:t>
+            </w:r>
+            <w:r>
+              <w:rPr>
+                <w:i/>
+              </w:rPr>
+              <w:t>.</w:t>
+            </w:r>
+          </w:p>
+        </w:tc>
+      </w:tr>
+      <w:tr>
+        <w:tc>
+          <w:tcPr>
+            <w:tcW w:w="2235" w:type="dxa"/>
+          </w:tcPr>
+          <w:p>
+            <w:r>
+              <w:t>s</w:t>
+            </w:r>
+            <w:r>
+              <w:t>tructure_ref_id</w:t>
+            </w:r>
+          </w:p>
+        </w:tc>
+        <w:tc>
+          <w:tcPr>
+            <w:tcW w:w="6237" w:type="dxa"/>
+          </w:tcPr>
+          <w:p>
+            <w:r>
+              <w:t xml:space="preserve">Odkaz do kolekcie </w:t>
+            </w:r>
+            <w:r>
+              <w:rPr>
+                <w:i/>
+              </w:rPr>
+              <w:t>Structures</w:t>
+            </w:r>
+            <w:r>
+              <w:rPr>
+                <w:i/>
+              </w:rPr>
+              <w:t>.</w:t>
+            </w:r>
+          </w:p>
+        </w:tc>
+      </w:tr>
+      <w:tr>
+        <w:tc>
+          <w:tcPr>
+            <w:tcW w:w="2235" w:type="dxa"/>
+          </w:tcPr>
+          <w:p>
+            <w:r>
+              <w:t>n</w:t>
+            </w:r>
+            <w:r>
+              <w:t>ote_ref_id</w:t>
+            </w:r>
+          </w:p>
+        </w:tc>
+        <w:tc>
+          <w:tcPr>
+            <w:tcW w:w="6237" w:type="dxa"/>
+          </w:tcPr>
+          <w:p>
+            <w:r>
+              <w:t xml:space="preserve">Odkaz do kolekcie </w:t>
+            </w:r>
+            <w:r>
+              <w:rPr>
+                <w:i/>
+              </w:rPr>
+              <w:t>Notes</w:t>
+            </w:r>
+            <w:r>
+              <w:rPr>
+                <w:i/>
+              </w:rPr>
+              <w:t>.</w:t>
+            </w:r>
+          </w:p>
+        </w:tc>
+      </w:tr>
+      <w:tr>
+        <w:tc>
+          <w:tcPr>
+            <w:tcW w:w="2235" w:type="dxa"/>
+          </w:tcPr>
+          <w:p>
+            <w:r>
+              <w:t>text</w:t>
+            </w:r>
+          </w:p>
+        </w:tc>
+        <w:tc>
+          <w:tcPr>
+            <w:tcW w:w="6237" w:type="dxa"/>
+          </w:tcPr>
+          <w:p>
+            <w:r>
+              <w:t>Spracovaný text</w:t>
+            </w:r>
+            <w:r>
+              <w:t>.</w:t>
+            </w:r>
+          </w:p>
+        </w:tc>
+      </w:tr>
+      <w:tr>
+        <w:tc>
+          <w:tcPr>
+            <w:tcW w:w="2235" w:type="dxa"/>
+          </w:tcPr>
+          <w:p>
+            <w:r>
+              <w:t>structure_data</w:t>
+            </w:r>
+          </w:p>
+        </w:tc>
+        <w:tc>
+          <w:tcPr>
+            <w:tcW w:w="6237" w:type="dxa"/>
+          </w:tcPr>
+          <w:p>
+            <w:r>
+              <w:t>Zoznam dát o štruktúre.</w:t>
+            </w:r>
+          </w:p>
+        </w:tc>
+      </w:tr>
+      <w:tr>
+        <w:tc>
+          <w:tcPr>
+            <w:tcW w:w="2235" w:type="dxa"/>
+          </w:tcPr>
+          <w:p>
+            <w:r>
+              <w:t>relation_name</w:t>
+            </w:r>
+          </w:p>
+        </w:tc>
+        <w:tc>
+          <w:tcPr>
+            <w:tcW w:w="6237" w:type="dxa"/>
+          </w:tcPr>
+          <w:p>
+            <w:r>
+              <w:t>Názov vzťahu závislosti.</w:t>
             </w:r>
           </w:p>
         </w:tc>
@@ -290,7 +341,7 @@
           </w:tcPr>
           <w:p>
             <w:r>
-              <w:t>Zoznam závislosti.</w:t>
+              <w:t>Zoznam závislostí.</w:t>
             </w:r>
           </w:p>
         </w:tc>
@@ -333,6 +384,11 @@
             <w:tcW w:w="6237" w:type="dxa"/>
           </w:tcPr>
           <w:p>
+            <w:pPr>
+              <w:rPr>
+                <w:i/>
+              </w:rPr>
+            </w:pPr>
             <w:r>
               <w:t>Podradený token.</w:t>
             </w:r>
@@ -356,7 +412,51 @@
           </w:tcPr>
           <w:p>
             <w:r>
-              <w:t>Pozícia závislosti v zozname všetkých závislosti vety.</w:t>
+              <w:t>Pozícia závislosti v štruktúre.</w:t>
+            </w:r>
+          </w:p>
+        </w:tc>
+      </w:tr>
+      <w:tr>
+        <w:tc>
+          <w:tcPr>
+            <w:tcW w:w="2235" w:type="dxa"/>
+          </w:tcPr>
+          <w:p>
+            <w:r>
+              <w:t>comparison_type</w:t>
+            </w:r>
+          </w:p>
+        </w:tc>
+        <w:tc>
+          <w:tcPr>
+            <w:tcW w:w="6237" w:type="dxa"/>
+          </w:tcPr>
+          <w:p>
+            <w:r>
+              <w:t>Interná hodnota – typ porovania závislostí.</w:t>
+            </w:r>
+          </w:p>
+        </w:tc>
+      </w:tr>
+      <w:tr>
+        <w:tc>
+          <w:tcPr>
+            <w:tcW w:w="2235" w:type="dxa"/>
+          </w:tcPr>
+          <w:p>
+            <w:r>
+              <w:t>token_type</w:t>
+            </w:r>
+          </w:p>
+        </w:tc>
+        <w:tc>
+          <w:tcPr>
+            <w:tcW w:w="6237" w:type="dxa"/>
+          </w:tcPr>
+          <w:p>
+            <w:r>
+              <w:t>Interná hodnota – typ zodpovedajúceho tokenu informácie.</w:t>
             </w:r>
           </w:p>
         </w:tc>
@@ -378,10 +478,11 @@
           </w:tcPr>
           <w:p>
             <w:r>
-              <w:t>Značka slovného druhu</w:t>
-            </w:r>
-            <w:bookmarkStart w:id="0" w:name="_GoBack"/>
-            <w:bookmarkEnd w:id="0"/>
+              <w:t>Značka slového druhu</w:t>
+            </w:r>
+            <w:r>
+              <w:t>.</w:t>
+            </w:r>
           </w:p>
         </w:tc>
       </w:tr>
@@ -402,7 +503,104 @@
           </w:tcPr>
           <w:p>
             <w:r>
-              <w:t>Index slova vety prislúchajuceho tokenu.</w:t>
+              <w:t>Pozícia tokenu vo vete</w:t>
+            </w:r>
+            <w:r>
+              <w:t>.</w:t>
+            </w:r>
+          </w:p>
+        </w:tc>
+      </w:tr>
+      <w:tr>
+        <w:tc>
+          <w:tcPr>
+            <w:tcW w:w="2235" w:type="dxa"/>
+          </w:tcPr>
+          <w:p>
+            <w:r>
+              <w:t>ner</w:t>
+            </w:r>
+          </w:p>
+        </w:tc>
+        <w:tc>
+          <w:tcPr>
+            <w:tcW w:w="6237" w:type="dxa"/>
+          </w:tcPr>
+          <w:p>
+            <w:r>
+              <w:t>Typ názvoslovnej entity</w:t>
+            </w:r>
+            <w:r>
+              <w:t>.</w:t>
+            </w:r>
+          </w:p>
+        </w:tc>
+      </w:tr>
+      <w:tr>
+        <w:tc>
+          <w:tcPr>
+            <w:tcW w:w="2235" w:type="dxa"/>
+          </w:tcPr>
+          <w:p>
+            <w:r>
+              <w:t>lemma</w:t>
+            </w:r>
+          </w:p>
+        </w:tc>
+        <w:tc>
+          <w:tcPr>
+            <w:tcW w:w="6237" w:type="dxa"/>
+          </w:tcPr>
+          <w:p>
+            <w:r>
+              <w:t>Lema tvar slova</w:t>
+            </w:r>
+            <w:r>
+              <w:t>.</w:t>
+            </w:r>
+          </w:p>
+        </w:tc>
+      </w:tr>
+      <w:tr>
+        <w:tc>
+          <w:tcPr>
+            <w:tcW w:w="2235" w:type="dxa"/>
+          </w:tcPr>
+          <w:p>
+            <w:r>
+              <w:t>sentence_terminators</w:t>
+            </w:r>
+          </w:p>
+        </w:tc>
+        <w:tc>
+          <w:tcPr>
+            <w:tcW w:w="6237" w:type="dxa"/>
+          </w:tcPr>
+          <w:p>
+            <w:r>
+              <w:t>Pozície ukončení viet v poznámke.</w:t>
+            </w:r>
+          </w:p>
+        </w:tc>
+      </w:tr>
+      <w:tr>
+        <w:tc>
+          <w:tcPr>
+            <w:tcW w:w="2235" w:type="dxa"/>
+          </w:tcPr>
+          <w:p>
+            <w:r>
+              <w:t>set_position</w:t>
+            </w:r>
+          </w:p>
+        </w:tc>
+        <w:tc>
+          <w:tcPr>
+            <w:tcW w:w="6237" w:type="dxa"/>
+          </w:tcPr>
+          <w:p>
+            <w:r>
+              <w:t>Pozícia množiny viacnásobnej poznámky.</w:t>
             </w:r>
           </w:p>
         </w:tc>

</xml_diff>